<commit_message>
backend requirements documentation update.
</commit_message>
<xml_diff>
--- a/Documents and presentations/backend_requirements.docx
+++ b/Documents and presentations/backend_requirements.docx
@@ -146,16 +146,7 @@
           <w:sz w:val="20"/>
           <w:szCs w:val="20"/>
         </w:rPr>
-        <w:t>0</w:t>
-      </w:r>
-      <w:r>
-        <w:rPr>
-          <w:i/>
-          <w:iCs/>
-          <w:sz w:val="20"/>
-          <w:szCs w:val="20"/>
-        </w:rPr>
-        <w:t>7</w:t>
+        <w:t>11</w:t>
       </w:r>
       <w:r>
         <w:rPr>
@@ -264,7 +255,7 @@
             </w:rPr>
             <w:fldChar w:fldCharType="separate"/>
           </w:r>
-          <w:hyperlink w:anchor="_Toc137118997" w:history="1">
+          <w:hyperlink w:anchor="_Toc137374706" w:history="1">
             <w:r>
               <w:rPr>
                 <w:rStyle w:val="Hiperligao"/>
@@ -308,7 +299,7 @@
                 <w:noProof/>
                 <w:webHidden/>
               </w:rPr>
-              <w:instrText xml:space="preserve"> PAGEREF _Toc137118997 \h </w:instrText>
+              <w:instrText xml:space="preserve"> PAGEREF _Toc137374706 \h </w:instrText>
             </w:r>
             <w:r>
               <w:rPr>
@@ -354,7 +345,7 @@
               <w14:ligatures w14:val="standardContextual"/>
             </w:rPr>
           </w:pPr>
-          <w:hyperlink w:anchor="_Toc137118998" w:history="1">
+          <w:hyperlink w:anchor="_Toc137374707" w:history="1">
             <w:r>
               <w:rPr>
                 <w:rStyle w:val="Hiperligao"/>
@@ -398,7 +389,7 @@
                 <w:noProof/>
                 <w:webHidden/>
               </w:rPr>
-              <w:instrText xml:space="preserve"> PAGEREF _Toc137118998 \h </w:instrText>
+              <w:instrText xml:space="preserve"> PAGEREF _Toc137374707 \h </w:instrText>
             </w:r>
             <w:r>
               <w:rPr>
@@ -444,7 +435,7 @@
               <w14:ligatures w14:val="standardContextual"/>
             </w:rPr>
           </w:pPr>
-          <w:hyperlink w:anchor="_Toc137118999" w:history="1">
+          <w:hyperlink w:anchor="_Toc137374708" w:history="1">
             <w:r>
               <w:rPr>
                 <w:rStyle w:val="Hiperligao"/>
@@ -488,7 +479,7 @@
                 <w:noProof/>
                 <w:webHidden/>
               </w:rPr>
-              <w:instrText xml:space="preserve"> PAGEREF _Toc137118999 \h </w:instrText>
+              <w:instrText xml:space="preserve"> PAGEREF _Toc137374708 \h </w:instrText>
             </w:r>
             <w:r>
               <w:rPr>
@@ -534,7 +525,7 @@
               <w14:ligatures w14:val="standardContextual"/>
             </w:rPr>
           </w:pPr>
-          <w:hyperlink w:anchor="_Toc137119000" w:history="1">
+          <w:hyperlink w:anchor="_Toc137374709" w:history="1">
             <w:r>
               <w:rPr>
                 <w:rStyle w:val="Hiperligao"/>
@@ -578,7 +569,7 @@
                 <w:noProof/>
                 <w:webHidden/>
               </w:rPr>
-              <w:instrText xml:space="preserve"> PAGEREF _Toc137119000 \h </w:instrText>
+              <w:instrText xml:space="preserve"> PAGEREF _Toc137374709 \h </w:instrText>
             </w:r>
             <w:r>
               <w:rPr>
@@ -624,7 +615,7 @@
               <w14:ligatures w14:val="standardContextual"/>
             </w:rPr>
           </w:pPr>
-          <w:hyperlink w:anchor="_Toc137119001" w:history="1">
+          <w:hyperlink w:anchor="_Toc137374710" w:history="1">
             <w:r>
               <w:rPr>
                 <w:rStyle w:val="Hiperligao"/>
@@ -668,7 +659,7 @@
                 <w:noProof/>
                 <w:webHidden/>
               </w:rPr>
-              <w:instrText xml:space="preserve"> PAGEREF _Toc137119001 \h </w:instrText>
+              <w:instrText xml:space="preserve"> PAGEREF _Toc137374710 \h </w:instrText>
             </w:r>
             <w:r>
               <w:rPr>
@@ -714,7 +705,7 @@
               <w14:ligatures w14:val="standardContextual"/>
             </w:rPr>
           </w:pPr>
-          <w:hyperlink w:anchor="_Toc137119002" w:history="1">
+          <w:hyperlink w:anchor="_Toc137374711" w:history="1">
             <w:r>
               <w:rPr>
                 <w:rStyle w:val="Hiperligao"/>
@@ -758,7 +749,7 @@
                 <w:noProof/>
                 <w:webHidden/>
               </w:rPr>
-              <w:instrText xml:space="preserve"> PAGEREF _Toc137119002 \h </w:instrText>
+              <w:instrText xml:space="preserve"> PAGEREF _Toc137374711 \h </w:instrText>
             </w:r>
             <w:r>
               <w:rPr>
@@ -804,7 +795,7 @@
               <w14:ligatures w14:val="standardContextual"/>
             </w:rPr>
           </w:pPr>
-          <w:hyperlink w:anchor="_Toc137119003" w:history="1">
+          <w:hyperlink w:anchor="_Toc137374712" w:history="1">
             <w:r>
               <w:rPr>
                 <w:rStyle w:val="Hiperligao"/>
@@ -848,7 +839,7 @@
                 <w:noProof/>
                 <w:webHidden/>
               </w:rPr>
-              <w:instrText xml:space="preserve"> PAGEREF _Toc137119003 \h </w:instrText>
+              <w:instrText xml:space="preserve"> PAGEREF _Toc137374712 \h </w:instrText>
             </w:r>
             <w:r>
               <w:rPr>
@@ -894,7 +885,7 @@
               <w14:ligatures w14:val="standardContextual"/>
             </w:rPr>
           </w:pPr>
-          <w:hyperlink w:anchor="_Toc137119004" w:history="1">
+          <w:hyperlink w:anchor="_Toc137374713" w:history="1">
             <w:r>
               <w:rPr>
                 <w:rStyle w:val="Hiperligao"/>
@@ -938,7 +929,7 @@
                 <w:noProof/>
                 <w:webHidden/>
               </w:rPr>
-              <w:instrText xml:space="preserve"> PAGEREF _Toc137119004 \h </w:instrText>
+              <w:instrText xml:space="preserve"> PAGEREF _Toc137374713 \h </w:instrText>
             </w:r>
             <w:r>
               <w:rPr>
@@ -984,7 +975,7 @@
               <w14:ligatures w14:val="standardContextual"/>
             </w:rPr>
           </w:pPr>
-          <w:hyperlink w:anchor="_Toc137119005" w:history="1">
+          <w:hyperlink w:anchor="_Toc137374714" w:history="1">
             <w:r>
               <w:rPr>
                 <w:rStyle w:val="Hiperligao"/>
@@ -1028,7 +1019,7 @@
                 <w:noProof/>
                 <w:webHidden/>
               </w:rPr>
-              <w:instrText xml:space="preserve"> PAGEREF _Toc137119005 \h </w:instrText>
+              <w:instrText xml:space="preserve"> PAGEREF _Toc137374714 \h </w:instrText>
             </w:r>
             <w:r>
               <w:rPr>
@@ -1074,7 +1065,7 @@
               <w14:ligatures w14:val="standardContextual"/>
             </w:rPr>
           </w:pPr>
-          <w:hyperlink w:anchor="_Toc137119006" w:history="1">
+          <w:hyperlink w:anchor="_Toc137374715" w:history="1">
             <w:r>
               <w:rPr>
                 <w:rStyle w:val="Hiperligao"/>
@@ -1118,7 +1109,7 @@
                 <w:noProof/>
                 <w:webHidden/>
               </w:rPr>
-              <w:instrText xml:space="preserve"> PAGEREF _Toc137119006 \h </w:instrText>
+              <w:instrText xml:space="preserve"> PAGEREF _Toc137374715 \h </w:instrText>
             </w:r>
             <w:r>
               <w:rPr>
@@ -1164,7 +1155,7 @@
               <w14:ligatures w14:val="standardContextual"/>
             </w:rPr>
           </w:pPr>
-          <w:hyperlink w:anchor="_Toc137119007" w:history="1">
+          <w:hyperlink w:anchor="_Toc137374716" w:history="1">
             <w:r>
               <w:rPr>
                 <w:rStyle w:val="Hiperligao"/>
@@ -1208,7 +1199,7 @@
                 <w:noProof/>
                 <w:webHidden/>
               </w:rPr>
-              <w:instrText xml:space="preserve"> PAGEREF _Toc137119007 \h </w:instrText>
+              <w:instrText xml:space="preserve"> PAGEREF _Toc137374716 \h </w:instrText>
             </w:r>
             <w:r>
               <w:rPr>
@@ -1254,7 +1245,7 @@
               <w14:ligatures w14:val="standardContextual"/>
             </w:rPr>
           </w:pPr>
-          <w:hyperlink w:anchor="_Toc137119008" w:history="1">
+          <w:hyperlink w:anchor="_Toc137374717" w:history="1">
             <w:r>
               <w:rPr>
                 <w:rStyle w:val="Hiperligao"/>
@@ -1298,7 +1289,7 @@
                 <w:noProof/>
                 <w:webHidden/>
               </w:rPr>
-              <w:instrText xml:space="preserve"> PAGEREF _Toc137119008 \h </w:instrText>
+              <w:instrText xml:space="preserve"> PAGEREF _Toc137374717 \h </w:instrText>
             </w:r>
             <w:r>
               <w:rPr>
@@ -1344,7 +1335,7 @@
               <w14:ligatures w14:val="standardContextual"/>
             </w:rPr>
           </w:pPr>
-          <w:hyperlink w:anchor="_Toc137119009" w:history="1">
+          <w:hyperlink w:anchor="_Toc137374718" w:history="1">
             <w:r>
               <w:rPr>
                 <w:rStyle w:val="Hiperligao"/>
@@ -1388,7 +1379,7 @@
                 <w:noProof/>
                 <w:webHidden/>
               </w:rPr>
-              <w:instrText xml:space="preserve"> PAGEREF _Toc137119009 \h </w:instrText>
+              <w:instrText xml:space="preserve"> PAGEREF _Toc137374718 \h </w:instrText>
             </w:r>
             <w:r>
               <w:rPr>
@@ -1434,7 +1425,7 @@
               <w14:ligatures w14:val="standardContextual"/>
             </w:rPr>
           </w:pPr>
-          <w:hyperlink w:anchor="_Toc137119010" w:history="1">
+          <w:hyperlink w:anchor="_Toc137374719" w:history="1">
             <w:r>
               <w:rPr>
                 <w:rStyle w:val="Hiperligao"/>
@@ -1478,7 +1469,7 @@
                 <w:noProof/>
                 <w:webHidden/>
               </w:rPr>
-              <w:instrText xml:space="preserve"> PAGEREF _Toc137119010 \h </w:instrText>
+              <w:instrText xml:space="preserve"> PAGEREF _Toc137374719 \h </w:instrText>
             </w:r>
             <w:r>
               <w:rPr>
@@ -1524,7 +1515,7 @@
               <w14:ligatures w14:val="standardContextual"/>
             </w:rPr>
           </w:pPr>
-          <w:hyperlink w:anchor="_Toc137119011" w:history="1">
+          <w:hyperlink w:anchor="_Toc137374720" w:history="1">
             <w:r>
               <w:rPr>
                 <w:rStyle w:val="Hiperligao"/>
@@ -1568,7 +1559,7 @@
                 <w:noProof/>
                 <w:webHidden/>
               </w:rPr>
-              <w:instrText xml:space="preserve"> PAGEREF _Toc137119011 \h </w:instrText>
+              <w:instrText xml:space="preserve"> PAGEREF _Toc137374720 \h </w:instrText>
             </w:r>
             <w:r>
               <w:rPr>
@@ -1614,7 +1605,7 @@
               <w14:ligatures w14:val="standardContextual"/>
             </w:rPr>
           </w:pPr>
-          <w:hyperlink w:anchor="_Toc137119012" w:history="1">
+          <w:hyperlink w:anchor="_Toc137374721" w:history="1">
             <w:r>
               <w:rPr>
                 <w:rStyle w:val="Hiperligao"/>
@@ -1658,7 +1649,7 @@
                 <w:noProof/>
                 <w:webHidden/>
               </w:rPr>
-              <w:instrText xml:space="preserve"> PAGEREF _Toc137119012 \h </w:instrText>
+              <w:instrText xml:space="preserve"> PAGEREF _Toc137374721 \h </w:instrText>
             </w:r>
             <w:r>
               <w:rPr>
@@ -1704,7 +1695,7 @@
               <w14:ligatures w14:val="standardContextual"/>
             </w:rPr>
           </w:pPr>
-          <w:hyperlink w:anchor="_Toc137119013" w:history="1">
+          <w:hyperlink w:anchor="_Toc137374722" w:history="1">
             <w:r>
               <w:rPr>
                 <w:rStyle w:val="Hiperligao"/>
@@ -1748,7 +1739,7 @@
                 <w:noProof/>
                 <w:webHidden/>
               </w:rPr>
-              <w:instrText xml:space="preserve"> PAGEREF _Toc137119013 \h </w:instrText>
+              <w:instrText xml:space="preserve"> PAGEREF _Toc137374722 \h </w:instrText>
             </w:r>
             <w:r>
               <w:rPr>
@@ -1794,7 +1785,7 @@
               <w14:ligatures w14:val="standardContextual"/>
             </w:rPr>
           </w:pPr>
-          <w:hyperlink w:anchor="_Toc137119014" w:history="1">
+          <w:hyperlink w:anchor="_Toc137374723" w:history="1">
             <w:r>
               <w:rPr>
                 <w:rStyle w:val="Hiperligao"/>
@@ -1838,7 +1829,7 @@
                 <w:noProof/>
                 <w:webHidden/>
               </w:rPr>
-              <w:instrText xml:space="preserve"> PAGEREF _Toc137119014 \h </w:instrText>
+              <w:instrText xml:space="preserve"> PAGEREF _Toc137374723 \h </w:instrText>
             </w:r>
             <w:r>
               <w:rPr>
@@ -1884,7 +1875,7 @@
               <w14:ligatures w14:val="standardContextual"/>
             </w:rPr>
           </w:pPr>
-          <w:hyperlink w:anchor="_Toc137119015" w:history="1">
+          <w:hyperlink w:anchor="_Toc137374724" w:history="1">
             <w:r>
               <w:rPr>
                 <w:rStyle w:val="Hiperligao"/>
@@ -1928,7 +1919,7 @@
                 <w:noProof/>
                 <w:webHidden/>
               </w:rPr>
-              <w:instrText xml:space="preserve"> PAGEREF _Toc137119015 \h </w:instrText>
+              <w:instrText xml:space="preserve"> PAGEREF _Toc137374724 \h </w:instrText>
             </w:r>
             <w:r>
               <w:rPr>
@@ -1974,7 +1965,7 @@
               <w14:ligatures w14:val="standardContextual"/>
             </w:rPr>
           </w:pPr>
-          <w:hyperlink w:anchor="_Toc137119016" w:history="1">
+          <w:hyperlink w:anchor="_Toc137374725" w:history="1">
             <w:r>
               <w:rPr>
                 <w:rStyle w:val="Hiperligao"/>
@@ -2018,7 +2009,7 @@
                 <w:noProof/>
                 <w:webHidden/>
               </w:rPr>
-              <w:instrText xml:space="preserve"> PAGEREF _Toc137119016 \h </w:instrText>
+              <w:instrText xml:space="preserve"> PAGEREF _Toc137374725 \h </w:instrText>
             </w:r>
             <w:r>
               <w:rPr>
@@ -2064,7 +2055,7 @@
               <w14:ligatures w14:val="standardContextual"/>
             </w:rPr>
           </w:pPr>
-          <w:hyperlink w:anchor="_Toc137119017" w:history="1">
+          <w:hyperlink w:anchor="_Toc137374726" w:history="1">
             <w:r>
               <w:rPr>
                 <w:rStyle w:val="Hiperligao"/>
@@ -2108,7 +2099,7 @@
                 <w:noProof/>
                 <w:webHidden/>
               </w:rPr>
-              <w:instrText xml:space="preserve"> PAGEREF _Toc137119017 \h </w:instrText>
+              <w:instrText xml:space="preserve"> PAGEREF _Toc137374726 \h </w:instrText>
             </w:r>
             <w:r>
               <w:rPr>
@@ -2154,7 +2145,7 @@
               <w14:ligatures w14:val="standardContextual"/>
             </w:rPr>
           </w:pPr>
-          <w:hyperlink w:anchor="_Toc137119018" w:history="1">
+          <w:hyperlink w:anchor="_Toc137374727" w:history="1">
             <w:r>
               <w:rPr>
                 <w:rStyle w:val="Hiperligao"/>
@@ -2198,7 +2189,7 @@
                 <w:noProof/>
                 <w:webHidden/>
               </w:rPr>
-              <w:instrText xml:space="preserve"> PAGEREF _Toc137119018 \h </w:instrText>
+              <w:instrText xml:space="preserve"> PAGEREF _Toc137374727 \h </w:instrText>
             </w:r>
             <w:r>
               <w:rPr>
@@ -2244,7 +2235,7 @@
               <w14:ligatures w14:val="standardContextual"/>
             </w:rPr>
           </w:pPr>
-          <w:hyperlink w:anchor="_Toc137119019" w:history="1">
+          <w:hyperlink w:anchor="_Toc137374728" w:history="1">
             <w:r>
               <w:rPr>
                 <w:rStyle w:val="Hiperligao"/>
@@ -2288,7 +2279,7 @@
                 <w:noProof/>
                 <w:webHidden/>
               </w:rPr>
-              <w:instrText xml:space="preserve"> PAGEREF _Toc137119019 \h </w:instrText>
+              <w:instrText xml:space="preserve"> PAGEREF _Toc137374728 \h </w:instrText>
             </w:r>
             <w:r>
               <w:rPr>
@@ -2334,7 +2325,7 @@
               <w14:ligatures w14:val="standardContextual"/>
             </w:rPr>
           </w:pPr>
-          <w:hyperlink w:anchor="_Toc137119020" w:history="1">
+          <w:hyperlink w:anchor="_Toc137374729" w:history="1">
             <w:r>
               <w:rPr>
                 <w:rStyle w:val="Hiperligao"/>
@@ -2378,7 +2369,7 @@
                 <w:noProof/>
                 <w:webHidden/>
               </w:rPr>
-              <w:instrText xml:space="preserve"> PAGEREF _Toc137119020 \h </w:instrText>
+              <w:instrText xml:space="preserve"> PAGEREF _Toc137374729 \h </w:instrText>
             </w:r>
             <w:r>
               <w:rPr>
@@ -2435,7 +2426,7 @@
         <w:pStyle w:val="Ttulo1"/>
         <w:ind w:left="284" w:hanging="284"/>
       </w:pPr>
-      <w:bookmarkStart w:id="0" w:name="_Toc137118997"/>
+      <w:bookmarkStart w:id="0" w:name="_Toc137374706"/>
       <w:r>
         <w:t xml:space="preserve">Document </w:t>
       </w:r>
@@ -2576,7 +2567,21 @@
           <w:sz w:val="20"/>
           <w:szCs w:val="20"/>
         </w:rPr>
-        <w:t xml:space="preserve"> forecasts. The information in this document also serves as a </w:t>
+        <w:t xml:space="preserve"> forecasts</w:t>
+      </w:r>
+      <w:r>
+        <w:rPr>
+          <w:sz w:val="20"/>
+          <w:szCs w:val="20"/>
+        </w:rPr>
+        <w:t xml:space="preserve"> for customer flow and team size (also referred to as sizing)</w:t>
+      </w:r>
+      <w:r>
+        <w:rPr>
+          <w:sz w:val="20"/>
+          <w:szCs w:val="20"/>
+        </w:rPr>
+        <w:t xml:space="preserve">. The information in this document also serves as a </w:t>
       </w:r>
       <w:r>
         <w:rPr>
@@ -2710,7 +2715,7 @@
         <w:ind w:left="284" w:hanging="284"/>
       </w:pPr>
       <w:bookmarkStart w:id="1" w:name="_Ref122797776"/>
-      <w:bookmarkStart w:id="2" w:name="_Toc137118998"/>
+      <w:bookmarkStart w:id="2" w:name="_Toc137374707"/>
       <w:r>
         <w:t>Restrictions</w:t>
       </w:r>
@@ -3155,7 +3160,7 @@
         <w:ind w:left="284" w:hanging="284"/>
       </w:pPr>
       <w:bookmarkStart w:id="3" w:name="_Ref123669949"/>
-      <w:bookmarkStart w:id="4" w:name="_Toc137118999"/>
+      <w:bookmarkStart w:id="4" w:name="_Toc137374708"/>
       <w:r>
         <w:t>Requirements</w:t>
       </w:r>
@@ -3166,22 +3171,175 @@
       <w:pPr>
         <w:ind w:left="284" w:hanging="284"/>
         <w:rPr>
+          <w:i/>
+          <w:iCs/>
+          <w:sz w:val="20"/>
+          <w:szCs w:val="20"/>
+        </w:rPr>
+      </w:pPr>
+      <w:r>
+        <w:rPr>
           <w:b/>
           <w:bCs/>
-          <w:i/>
-          <w:iCs/>
-          <w:sz w:val="20"/>
-          <w:szCs w:val="20"/>
-        </w:rPr>
-      </w:pPr>
-      <w:r>
+          <w:sz w:val="20"/>
+          <w:szCs w:val="20"/>
+        </w:rPr>
+        <w:t>RQ1</w:t>
+      </w:r>
+      <w:r>
+        <w:rPr>
+          <w:sz w:val="20"/>
+          <w:szCs w:val="20"/>
+        </w:rPr>
+        <w:t>:</w:t>
+      </w:r>
+      <w:r>
+        <w:rPr>
+          <w:i/>
+          <w:iCs/>
+          <w:sz w:val="20"/>
+          <w:szCs w:val="20"/>
+        </w:rPr>
+        <w:t xml:space="preserve"> </w:t>
+      </w:r>
+      <w:r>
+        <w:rPr>
+          <w:i/>
+          <w:iCs/>
+          <w:sz w:val="20"/>
+          <w:szCs w:val="20"/>
+        </w:rPr>
+        <w:t>The integration of predictive</w:t>
+      </w:r>
+      <w:r>
+        <w:rPr>
+          <w:i/>
+          <w:iCs/>
+          <w:sz w:val="20"/>
+          <w:szCs w:val="20"/>
+        </w:rPr>
+        <w:t xml:space="preserve"> (</w:t>
+      </w:r>
+      <w:r>
+        <w:rPr>
+          <w:i/>
+          <w:iCs/>
+          <w:sz w:val="20"/>
+          <w:szCs w:val="20"/>
+        </w:rPr>
+        <w:t>forecast</w:t>
+      </w:r>
+      <w:r>
+        <w:rPr>
+          <w:i/>
+          <w:iCs/>
+          <w:sz w:val="20"/>
+          <w:szCs w:val="20"/>
+        </w:rPr>
+        <w:t>ing</w:t>
+      </w:r>
+      <w:r>
+        <w:rPr>
+          <w:i/>
+          <w:iCs/>
+          <w:sz w:val="20"/>
+          <w:szCs w:val="20"/>
+        </w:rPr>
+        <w:t>)</w:t>
+      </w:r>
+      <w:r>
+        <w:rPr>
+          <w:i/>
+          <w:iCs/>
+          <w:sz w:val="20"/>
+          <w:szCs w:val="20"/>
+        </w:rPr>
+        <w:t xml:space="preserve"> capabilities </w:t>
+      </w:r>
+      <w:r>
+        <w:rPr>
+          <w:i/>
+          <w:iCs/>
+          <w:sz w:val="20"/>
+          <w:szCs w:val="20"/>
+        </w:rPr>
+        <w:t>provided</w:t>
+      </w:r>
+      <w:r>
+        <w:rPr>
+          <w:i/>
+          <w:iCs/>
+          <w:sz w:val="20"/>
+          <w:szCs w:val="20"/>
+        </w:rPr>
+        <w:t xml:space="preserve"> by machine learning models with the WFM client application, according to the objectives defined in this project, should be accomplished using web services.</w:t>
+      </w:r>
+      <w:r>
+        <w:rPr>
+          <w:i/>
+          <w:iCs/>
+          <w:sz w:val="20"/>
+          <w:szCs w:val="20"/>
+        </w:rPr>
+        <w:t xml:space="preserve"> </w:t>
+      </w:r>
+      <w:r>
+        <w:rPr>
+          <w:i/>
+          <w:iCs/>
+          <w:sz w:val="20"/>
+          <w:szCs w:val="20"/>
+        </w:rPr>
+        <w:t>Th</w:t>
+      </w:r>
+      <w:r>
+        <w:rPr>
+          <w:i/>
+          <w:iCs/>
+          <w:sz w:val="20"/>
+          <w:szCs w:val="20"/>
+        </w:rPr>
+        <w:t>is set of web services will also be referred to in this document as the backend</w:t>
+      </w:r>
+      <w:r>
+        <w:rPr>
+          <w:i/>
+          <w:iCs/>
+          <w:sz w:val="20"/>
+          <w:szCs w:val="20"/>
+        </w:rPr>
+        <w:t>.</w:t>
+      </w:r>
+    </w:p>
+    <w:p>
+      <w:pPr>
+        <w:ind w:left="284" w:hanging="284"/>
         <w:rPr>
           <w:b/>
           <w:bCs/>
-          <w:sz w:val="20"/>
-          <w:szCs w:val="20"/>
-        </w:rPr>
-        <w:t>RQ1</w:t>
+          <w:i/>
+          <w:iCs/>
+          <w:sz w:val="20"/>
+          <w:szCs w:val="20"/>
+        </w:rPr>
+      </w:pPr>
+      <w:r>
+        <w:rPr>
+          <w:b/>
+          <w:bCs/>
+          <w:sz w:val="20"/>
+          <w:szCs w:val="20"/>
+        </w:rPr>
+        <w:t>R</w:t>
+      </w:r>
+      <w:r>
+        <w:rPr>
+          <w:b/>
+          <w:bCs/>
+          <w:sz w:val="20"/>
+          <w:szCs w:val="20"/>
+        </w:rPr>
+        <w:t>Q2</w:t>
       </w:r>
       <w:r>
         <w:rPr>
@@ -3192,8 +3350,6 @@
       </w:r>
       <w:r>
         <w:rPr>
-          <w:i/>
-          <w:iCs/>
           <w:sz w:val="20"/>
           <w:szCs w:val="20"/>
         </w:rPr>
@@ -3206,106 +3362,7 @@
           <w:sz w:val="20"/>
           <w:szCs w:val="20"/>
         </w:rPr>
-        <w:t>The integration of predictive</w:t>
-      </w:r>
-      <w:r>
-        <w:rPr>
-          <w:i/>
-          <w:iCs/>
-          <w:sz w:val="20"/>
-          <w:szCs w:val="20"/>
-        </w:rPr>
-        <w:t xml:space="preserve"> (</w:t>
-      </w:r>
-      <w:r>
-        <w:rPr>
-          <w:i/>
-          <w:iCs/>
-          <w:sz w:val="20"/>
-          <w:szCs w:val="20"/>
-        </w:rPr>
-        <w:t>forecast</w:t>
-      </w:r>
-      <w:r>
-        <w:rPr>
-          <w:i/>
-          <w:iCs/>
-          <w:sz w:val="20"/>
-          <w:szCs w:val="20"/>
-        </w:rPr>
-        <w:t>ing</w:t>
-      </w:r>
-      <w:r>
-        <w:rPr>
-          <w:i/>
-          <w:iCs/>
-          <w:sz w:val="20"/>
-          <w:szCs w:val="20"/>
-        </w:rPr>
-        <w:t>)</w:t>
-      </w:r>
-      <w:r>
-        <w:rPr>
-          <w:i/>
-          <w:iCs/>
-          <w:sz w:val="20"/>
-          <w:szCs w:val="20"/>
-        </w:rPr>
-        <w:t xml:space="preserve"> capabilities </w:t>
-      </w:r>
-      <w:r>
-        <w:rPr>
-          <w:i/>
-          <w:iCs/>
-          <w:sz w:val="20"/>
-          <w:szCs w:val="20"/>
-        </w:rPr>
-        <w:t>provided</w:t>
-      </w:r>
-      <w:r>
-        <w:rPr>
-          <w:i/>
-          <w:iCs/>
-          <w:sz w:val="20"/>
-          <w:szCs w:val="20"/>
-        </w:rPr>
-        <w:t xml:space="preserve"> by machine learning models with the WFM client application, according to the objectives defined in this project, should be accomplished using web services.</w:t>
-      </w:r>
-      <w:r>
-        <w:rPr>
-          <w:i/>
-          <w:iCs/>
-          <w:sz w:val="20"/>
-          <w:szCs w:val="20"/>
-        </w:rPr>
-        <w:t xml:space="preserve"> </w:t>
-      </w:r>
-      <w:r>
-        <w:rPr>
-          <w:i/>
-          <w:iCs/>
-          <w:sz w:val="20"/>
-          <w:szCs w:val="20"/>
-        </w:rPr>
-        <w:t>Th</w:t>
-      </w:r>
-      <w:r>
-        <w:rPr>
-          <w:i/>
-          <w:iCs/>
-          <w:sz w:val="20"/>
-          <w:szCs w:val="20"/>
-        </w:rPr>
-        <w:t>is set of web services will also be referred to in this document as the backend</w:t>
-      </w:r>
-      <w:r>
-        <w:rPr>
-          <w:i/>
-          <w:iCs/>
-          <w:sz w:val="20"/>
-          <w:szCs w:val="20"/>
-        </w:rPr>
-        <w:t>.</w:t>
+        <w:t>The backend provides services to train machine learning models and to obtain forecasts using previously trained models. Trained models are stored on a hard drive.</w:t>
       </w:r>
     </w:p>
     <w:p>
@@ -3343,7 +3400,7 @@
           <w:sz w:val="20"/>
           <w:szCs w:val="20"/>
         </w:rPr>
-        <w:t>2</w:t>
+        <w:t>3</w:t>
       </w:r>
       <w:r>
         <w:rPr>
@@ -3424,7 +3481,16 @@
           <w:sz w:val="20"/>
           <w:szCs w:val="20"/>
         </w:rPr>
-        <w:t>Q3</w:t>
+        <w:t>Q</w:t>
+      </w:r>
+      <w:r>
+        <w:rPr>
+          <w:b/>
+          <w:bCs/>
+          <w:sz w:val="20"/>
+          <w:szCs w:val="20"/>
+        </w:rPr>
+        <w:t>4</w:t>
       </w:r>
       <w:r>
         <w:rPr>
@@ -3550,7 +3616,16 @@
           <w:sz w:val="20"/>
           <w:szCs w:val="20"/>
         </w:rPr>
-        <w:t>Q4</w:t>
+        <w:t>Q</w:t>
+      </w:r>
+      <w:r>
+        <w:rPr>
+          <w:b/>
+          <w:bCs/>
+          <w:sz w:val="20"/>
+          <w:szCs w:val="20"/>
+        </w:rPr>
+        <w:t>5</w:t>
       </w:r>
       <w:r>
         <w:rPr>
@@ -3640,7 +3715,16 @@
           <w:sz w:val="20"/>
           <w:szCs w:val="20"/>
         </w:rPr>
-        <w:t>Q5</w:t>
+        <w:t>Q</w:t>
+      </w:r>
+      <w:r>
+        <w:rPr>
+          <w:b/>
+          <w:bCs/>
+          <w:sz w:val="20"/>
+          <w:szCs w:val="20"/>
+        </w:rPr>
+        <w:t>6</w:t>
       </w:r>
       <w:r>
         <w:rPr>
@@ -3766,7 +3850,16 @@
           <w:sz w:val="20"/>
           <w:szCs w:val="20"/>
         </w:rPr>
-        <w:t>Q6</w:t>
+        <w:t>Q</w:t>
+      </w:r>
+      <w:r>
+        <w:rPr>
+          <w:b/>
+          <w:bCs/>
+          <w:sz w:val="20"/>
+          <w:szCs w:val="20"/>
+        </w:rPr>
+        <w:t>7</w:t>
       </w:r>
       <w:r>
         <w:rPr>
@@ -3791,25 +3884,61 @@
           <w:sz w:val="20"/>
           <w:szCs w:val="20"/>
         </w:rPr>
-        <w:t xml:space="preserve">The backend expects and only accepts requests containing an Authorization Bearer Header </w:t>
-      </w:r>
-      <w:r>
-        <w:rPr>
-          <w:i/>
-          <w:iCs/>
-          <w:sz w:val="20"/>
-          <w:szCs w:val="20"/>
-        </w:rPr>
-        <w:t xml:space="preserve">valid </w:t>
-      </w:r>
-      <w:r>
-        <w:rPr>
-          <w:i/>
-          <w:iCs/>
-          <w:sz w:val="20"/>
-          <w:szCs w:val="20"/>
-        </w:rPr>
-        <w:t>token.</w:t>
+        <w:t>The backend expects and only accepts requests containing a</w:t>
+      </w:r>
+      <w:r>
+        <w:rPr>
+          <w:i/>
+          <w:iCs/>
+          <w:sz w:val="20"/>
+          <w:szCs w:val="20"/>
+        </w:rPr>
+        <w:t xml:space="preserve"> </w:t>
+      </w:r>
+      <w:r>
+        <w:rPr>
+          <w:i/>
+          <w:iCs/>
+          <w:sz w:val="20"/>
+          <w:szCs w:val="20"/>
+        </w:rPr>
+        <w:t>valid</w:t>
+      </w:r>
+      <w:r>
+        <w:rPr>
+          <w:i/>
+          <w:iCs/>
+          <w:sz w:val="20"/>
+          <w:szCs w:val="20"/>
+        </w:rPr>
+        <w:t xml:space="preserve"> </w:t>
+      </w:r>
+      <w:r>
+        <w:rPr>
+          <w:i/>
+          <w:iCs/>
+          <w:sz w:val="20"/>
+          <w:szCs w:val="20"/>
+        </w:rPr>
+        <w:t xml:space="preserve">JWT Bearer Authorization </w:t>
+      </w:r>
+      <w:r>
+        <w:rPr>
+          <w:i/>
+          <w:iCs/>
+          <w:sz w:val="20"/>
+          <w:szCs w:val="20"/>
+        </w:rPr>
+        <w:t>T</w:t>
+      </w:r>
+      <w:r>
+        <w:rPr>
+          <w:i/>
+          <w:iCs/>
+          <w:sz w:val="20"/>
+          <w:szCs w:val="20"/>
+        </w:rPr>
+        <w:t>oken.</w:t>
       </w:r>
     </w:p>
     <w:p>
@@ -3838,7 +3967,16 @@
           <w:sz w:val="20"/>
           <w:szCs w:val="20"/>
         </w:rPr>
-        <w:t>Q7</w:t>
+        <w:t>Q</w:t>
+      </w:r>
+      <w:r>
+        <w:rPr>
+          <w:b/>
+          <w:bCs/>
+          <w:sz w:val="20"/>
+          <w:szCs w:val="20"/>
+        </w:rPr>
+        <w:t>8</w:t>
       </w:r>
       <w:r>
         <w:rPr>
@@ -3863,7 +4001,34 @@
           <w:sz w:val="20"/>
           <w:szCs w:val="20"/>
         </w:rPr>
-        <w:t>The backend can handle multiple requests, possibly, simultaneous.</w:t>
+        <w:t>The backend can handle multiple requests, possibly, simultaneous</w:t>
+      </w:r>
+      <w:r>
+        <w:rPr>
+          <w:i/>
+          <w:iCs/>
+          <w:sz w:val="20"/>
+          <w:szCs w:val="20"/>
+        </w:rPr>
+        <w:t xml:space="preserve"> </w:t>
+      </w:r>
+      <w:r>
+        <w:rPr>
+          <w:i/>
+          <w:iCs/>
+          <w:sz w:val="20"/>
+          <w:szCs w:val="20"/>
+        </w:rPr>
+        <w:t>requests</w:t>
+      </w:r>
+      <w:r>
+        <w:rPr>
+          <w:i/>
+          <w:iCs/>
+          <w:sz w:val="20"/>
+          <w:szCs w:val="20"/>
+        </w:rPr>
+        <w:t>.</w:t>
       </w:r>
     </w:p>
     <w:p>
@@ -3892,7 +4057,16 @@
           <w:sz w:val="20"/>
           <w:szCs w:val="20"/>
         </w:rPr>
-        <w:t>Q8</w:t>
+        <w:t>Q</w:t>
+      </w:r>
+      <w:r>
+        <w:rPr>
+          <w:b/>
+          <w:bCs/>
+          <w:sz w:val="20"/>
+          <w:szCs w:val="20"/>
+        </w:rPr>
+        <w:t>9</w:t>
       </w:r>
       <w:r>
         <w:rPr>
@@ -4028,7 +4202,16 @@
           <w:sz w:val="20"/>
           <w:szCs w:val="20"/>
         </w:rPr>
-        <w:t>Q9</w:t>
+        <w:t>Q</w:t>
+      </w:r>
+      <w:r>
+        <w:rPr>
+          <w:b/>
+          <w:bCs/>
+          <w:sz w:val="20"/>
+          <w:szCs w:val="20"/>
+        </w:rPr>
+        <w:t>10</w:t>
       </w:r>
       <w:r>
         <w:rPr>
@@ -4127,7 +4310,7 @@
           <w:sz w:val="20"/>
           <w:szCs w:val="20"/>
         </w:rPr>
-        <w:t>Q</w:t>
+        <w:t>Q1</w:t>
       </w:r>
       <w:r>
         <w:rPr>
@@ -4136,7 +4319,7 @@
           <w:sz w:val="20"/>
           <w:szCs w:val="20"/>
         </w:rPr>
-        <w:t>10</w:t>
+        <w:t>1</w:t>
       </w:r>
       <w:r>
         <w:rPr>
@@ -4152,16 +4335,7 @@
           <w:sz w:val="20"/>
           <w:szCs w:val="20"/>
         </w:rPr>
-        <w:t>The backend store</w:t>
-      </w:r>
-      <w:r>
-        <w:rPr>
-          <w:i/>
-          <w:iCs/>
-          <w:sz w:val="20"/>
-          <w:szCs w:val="20"/>
-        </w:rPr>
-        <w:t>s</w:t>
+        <w:t>The backend stores</w:t>
       </w:r>
       <w:r>
         <w:rPr>
@@ -4217,7 +4391,7 @@
           <w:sz w:val="20"/>
           <w:szCs w:val="20"/>
         </w:rPr>
-        <w:t>1</w:t>
+        <w:t>2</w:t>
       </w:r>
       <w:r>
         <w:rPr>
@@ -4278,7 +4452,7 @@
           <w:sz w:val="20"/>
           <w:szCs w:val="20"/>
         </w:rPr>
-        <w:t>2</w:t>
+        <w:t>3</w:t>
       </w:r>
       <w:r>
         <w:rPr>
@@ -4302,7 +4476,7 @@
         <w:pStyle w:val="Ttulo2"/>
         <w:ind w:left="851" w:hanging="425"/>
       </w:pPr>
-      <w:bookmarkStart w:id="5" w:name="_Toc137119000"/>
+      <w:bookmarkStart w:id="5" w:name="_Toc137374709"/>
       <w:r>
         <w:t>Data Requirements</w:t>
       </w:r>
@@ -4512,7 +4686,25 @@
           <w:sz w:val="20"/>
           <w:szCs w:val="20"/>
         </w:rPr>
-        <w:t xml:space="preserve"> or perform the services it provides</w:t>
+        <w:t xml:space="preserve"> </w:t>
+      </w:r>
+      <w:r>
+        <w:rPr>
+          <w:i/>
+          <w:iCs/>
+          <w:sz w:val="20"/>
+          <w:szCs w:val="20"/>
+        </w:rPr>
+        <w:t>and</w:t>
+      </w:r>
+      <w:r>
+        <w:rPr>
+          <w:i/>
+          <w:iCs/>
+          <w:sz w:val="20"/>
+          <w:szCs w:val="20"/>
+        </w:rPr>
+        <w:t xml:space="preserve"> perform the services it provides</w:t>
       </w:r>
       <w:r>
         <w:rPr>
@@ -4745,7 +4937,7 @@
         <w:pStyle w:val="Ttulo1"/>
         <w:ind w:left="284" w:hanging="284"/>
       </w:pPr>
-      <w:bookmarkStart w:id="6" w:name="_Toc137119001"/>
+      <w:bookmarkStart w:id="6" w:name="_Toc137374710"/>
       <w:r>
         <w:t>Assumptions</w:t>
       </w:r>
@@ -4876,6 +5068,7 @@
           <w:sz w:val="20"/>
           <w:szCs w:val="20"/>
         </w:rPr>
+        <w:lastRenderedPageBreak/>
         <w:t>A</w:t>
       </w:r>
       <w:r>
@@ -4928,7 +5121,61 @@
           <w:sz w:val="20"/>
           <w:szCs w:val="20"/>
         </w:rPr>
-        <w:t xml:space="preserve"> primitives and mechanisms. It is assumed that clients communicating with the backend are authenticated by an external entity, e.g., by WFM.</w:t>
+        <w:t xml:space="preserve"> primitives and mechanisms</w:t>
+      </w:r>
+      <w:r>
+        <w:rPr>
+          <w:i/>
+          <w:iCs/>
+          <w:sz w:val="20"/>
+          <w:szCs w:val="20"/>
+        </w:rPr>
+        <w:t xml:space="preserve"> be</w:t>
+      </w:r>
+      <w:r>
+        <w:rPr>
+          <w:i/>
+          <w:iCs/>
+          <w:sz w:val="20"/>
+          <w:szCs w:val="20"/>
+        </w:rPr>
+        <w:t>y</w:t>
+      </w:r>
+      <w:r>
+        <w:rPr>
+          <w:i/>
+          <w:iCs/>
+          <w:sz w:val="20"/>
+          <w:szCs w:val="20"/>
+        </w:rPr>
+        <w:t>on</w:t>
+      </w:r>
+      <w:r>
+        <w:rPr>
+          <w:i/>
+          <w:iCs/>
+          <w:sz w:val="20"/>
+          <w:szCs w:val="20"/>
+        </w:rPr>
+        <w:t>d</w:t>
+      </w:r>
+      <w:r>
+        <w:rPr>
+          <w:i/>
+          <w:iCs/>
+          <w:sz w:val="20"/>
+          <w:szCs w:val="20"/>
+        </w:rPr>
+        <w:t xml:space="preserve"> those already mentioned</w:t>
+      </w:r>
+      <w:r>
+        <w:rPr>
+          <w:i/>
+          <w:iCs/>
+          <w:sz w:val="20"/>
+          <w:szCs w:val="20"/>
+        </w:rPr>
+        <w:t>. It is assumed that clients communicating with the backend are authenticated by an external entity, e.g., by WFM.</w:t>
       </w:r>
     </w:p>
     <w:p>
@@ -5002,7 +5249,6 @@
           <w:sz w:val="20"/>
           <w:szCs w:val="20"/>
         </w:rPr>
-        <w:lastRenderedPageBreak/>
         <w:t>A</w:t>
       </w:r>
       <w:r>
@@ -5458,7 +5704,25 @@
           <w:sz w:val="20"/>
           <w:szCs w:val="20"/>
         </w:rPr>
-        <w:t xml:space="preserve"> or H</w:t>
+        <w:t xml:space="preserve"> or</w:t>
+      </w:r>
+      <w:r>
+        <w:rPr>
+          <w:i/>
+          <w:iCs/>
+          <w:sz w:val="20"/>
+          <w:szCs w:val="20"/>
+        </w:rPr>
+        <w:t>, preferably,</w:t>
+      </w:r>
+      <w:r>
+        <w:rPr>
+          <w:i/>
+          <w:iCs/>
+          <w:sz w:val="20"/>
+          <w:szCs w:val="20"/>
+        </w:rPr>
+        <w:t xml:space="preserve"> H</w:t>
       </w:r>
       <w:r>
         <w:rPr>
@@ -5484,7 +5748,7 @@
         <w:pStyle w:val="Ttulo1"/>
         <w:ind w:left="284" w:hanging="284"/>
       </w:pPr>
-      <w:bookmarkStart w:id="7" w:name="_Toc137119002"/>
+      <w:bookmarkStart w:id="7" w:name="_Toc137374711"/>
       <w:r>
         <w:t>Use Cases</w:t>
       </w:r>
@@ -5615,8 +5879,9 @@
       </w:r>
       <w:r>
         <w:rPr>
-          <w:i/>
-          <w:iCs/>
+          <w:b/>
+          <w:bCs/>
+          <w:color w:val="002060"/>
           <w:sz w:val="20"/>
           <w:szCs w:val="20"/>
         </w:rPr>
@@ -5624,8 +5889,9 @@
       </w:r>
       <w:r>
         <w:rPr>
-          <w:i/>
-          <w:iCs/>
+          <w:b/>
+          <w:bCs/>
+          <w:color w:val="002060"/>
           <w:sz w:val="20"/>
           <w:szCs w:val="20"/>
         </w:rPr>
@@ -5633,16 +5899,18 @@
       </w:r>
       <w:r>
         <w:rPr>
-          <w:i/>
-          <w:iCs/>
-          <w:sz w:val="20"/>
-          <w:szCs w:val="20"/>
-        </w:rPr>
-      </w:r>
-      <w:r>
-        <w:rPr>
-          <w:i/>
-          <w:iCs/>
+          <w:b/>
+          <w:bCs/>
+          <w:color w:val="002060"/>
+          <w:sz w:val="20"/>
+          <w:szCs w:val="20"/>
+        </w:rPr>
+      </w:r>
+      <w:r>
+        <w:rPr>
+          <w:b/>
+          <w:bCs/>
+          <w:color w:val="002060"/>
           <w:sz w:val="20"/>
           <w:szCs w:val="20"/>
         </w:rPr>
@@ -5650,8 +5918,9 @@
       </w:r>
       <w:r>
         <w:rPr>
-          <w:i/>
-          <w:iCs/>
+          <w:b/>
+          <w:bCs/>
+          <w:color w:val="002060"/>
           <w:sz w:val="20"/>
           <w:szCs w:val="20"/>
         </w:rPr>
@@ -5659,9 +5928,10 @@
       </w:r>
       <w:r>
         <w:rPr>
-          <w:i/>
-          <w:iCs/>
+          <w:b/>
+          <w:bCs/>
           <w:noProof/>
+          <w:color w:val="002060"/>
           <w:sz w:val="20"/>
           <w:szCs w:val="20"/>
         </w:rPr>
@@ -5669,8 +5939,9 @@
       </w:r>
       <w:r>
         <w:rPr>
-          <w:i/>
-          <w:iCs/>
+          <w:b/>
+          <w:bCs/>
+          <w:color w:val="002060"/>
           <w:sz w:val="20"/>
           <w:szCs w:val="20"/>
         </w:rPr>
@@ -5802,7 +6073,7 @@
         <w:pStyle w:val="Ttulo2"/>
         <w:ind w:left="851" w:hanging="425"/>
       </w:pPr>
-      <w:bookmarkStart w:id="9" w:name="_Toc137119003"/>
+      <w:bookmarkStart w:id="9" w:name="_Toc137374712"/>
       <w:r>
         <w:t>Get Forecast</w:t>
       </w:r>
@@ -5827,14 +6098,7 @@
           <w:sz w:val="20"/>
           <w:szCs w:val="20"/>
         </w:rPr>
-        <w:t xml:space="preserve"> </w:t>
-      </w:r>
-      <w:r>
-        <w:rPr>
-          <w:sz w:val="20"/>
-          <w:szCs w:val="20"/>
-        </w:rPr>
-        <w:t xml:space="preserve">More details about this use case can be found in </w:t>
+        <w:t xml:space="preserve"> More details about this use case can be found in </w:t>
       </w:r>
       <w:r>
         <w:rPr>
@@ -6001,6 +6265,7 @@
                 <w:sz w:val="20"/>
                 <w:szCs w:val="20"/>
               </w:rPr>
+              <w:lastRenderedPageBreak/>
               <w:t>Primary Actor</w:t>
             </w:r>
           </w:p>
@@ -6192,7 +6457,6 @@
                 <w:sz w:val="20"/>
                 <w:szCs w:val="20"/>
               </w:rPr>
-              <w:lastRenderedPageBreak/>
               <w:t xml:space="preserve">The backend </w:t>
             </w:r>
             <w:r>
@@ -6267,9 +6531,8 @@
         <w:pStyle w:val="Ttulo2"/>
         <w:ind w:left="851" w:hanging="425"/>
       </w:pPr>
-      <w:bookmarkStart w:id="10" w:name="_Toc137119004"/>
-      <w:r>
-        <w:lastRenderedPageBreak/>
+      <w:bookmarkStart w:id="10" w:name="_Toc137374713"/>
+      <w:r>
         <w:t>Train</w:t>
       </w:r>
       <w:r>
@@ -6349,15 +6612,15 @@
           <w:sz w:val="20"/>
           <w:szCs w:val="20"/>
         </w:rPr>
-      </w:r>
-      <w:r>
-        <w:rPr>
-          <w:i/>
-          <w:iCs/>
-          <w:sz w:val="20"/>
-          <w:szCs w:val="20"/>
-        </w:rPr>
         <w:instrText xml:space="preserve"> \* MERGEFORMAT </w:instrText>
+      </w:r>
+      <w:r>
+        <w:rPr>
+          <w:i/>
+          <w:iCs/>
+          <w:sz w:val="20"/>
+          <w:szCs w:val="20"/>
+        </w:rPr>
       </w:r>
       <w:r>
         <w:rPr>
@@ -6671,7 +6934,21 @@
                 <w:sz w:val="20"/>
                 <w:szCs w:val="20"/>
               </w:rPr>
-              <w:t>creates a training task and sends the task Id to</w:t>
+              <w:t xml:space="preserve">creates a training task and sends the task </w:t>
+            </w:r>
+            <w:r>
+              <w:rPr>
+                <w:sz w:val="20"/>
+                <w:szCs w:val="20"/>
+              </w:rPr>
+              <w:t>i</w:t>
+            </w:r>
+            <w:r>
+              <w:rPr>
+                <w:sz w:val="20"/>
+                <w:szCs w:val="20"/>
+              </w:rPr>
+              <w:t>d to</w:t>
             </w:r>
             <w:r>
               <w:rPr>
@@ -6731,7 +7008,7 @@
         <w:pStyle w:val="Ttulo2"/>
         <w:ind w:left="851" w:hanging="425"/>
       </w:pPr>
-      <w:bookmarkStart w:id="11" w:name="_Toc137119005"/>
+      <w:bookmarkStart w:id="11" w:name="_Toc137374714"/>
       <w:r>
         <w:t>Get Available Models</w:t>
       </w:r>
@@ -7040,7 +7317,7 @@
         <w:pStyle w:val="Ttulo2"/>
         <w:ind w:left="851" w:hanging="425"/>
       </w:pPr>
-      <w:bookmarkStart w:id="12" w:name="_Toc137119006"/>
+      <w:bookmarkStart w:id="12" w:name="_Toc137374715"/>
       <w:r>
         <w:t>Get Training Task State</w:t>
       </w:r>
@@ -7268,7 +7545,21 @@
                 <w:sz w:val="20"/>
                 <w:szCs w:val="20"/>
               </w:rPr>
-              <w:t xml:space="preserve"> the client chooses to see the state of a training task (this can be done by specifying the task Id or by choosing a task from the list of tasks associated with the client).</w:t>
+              <w:t xml:space="preserve"> the client chooses to see the state of a training task (this can be done by specifying the task </w:t>
+            </w:r>
+            <w:r>
+              <w:rPr>
+                <w:sz w:val="20"/>
+                <w:szCs w:val="20"/>
+              </w:rPr>
+              <w:t>i</w:t>
+            </w:r>
+            <w:r>
+              <w:rPr>
+                <w:sz w:val="20"/>
+                <w:szCs w:val="20"/>
+              </w:rPr>
+              <w:t>d or by choosing a task from the list of tasks associated with the client).</w:t>
             </w:r>
           </w:p>
           <w:p>
@@ -7398,7 +7689,7 @@
         <w:pStyle w:val="Ttulo2"/>
         <w:ind w:left="851" w:hanging="425"/>
       </w:pPr>
-      <w:bookmarkStart w:id="13" w:name="_Toc137119007"/>
+      <w:bookmarkStart w:id="13" w:name="_Toc137374716"/>
       <w:r>
         <w:t>Get Client Task</w:t>
       </w:r>
@@ -7801,8 +8092,9 @@
         <w:pStyle w:val="Ttulo2"/>
         <w:ind w:left="851" w:hanging="425"/>
       </w:pPr>
-      <w:bookmarkStart w:id="14" w:name="_Toc137119008"/>
-      <w:r>
+      <w:bookmarkStart w:id="14" w:name="_Toc137374717"/>
+      <w:r>
+        <w:lastRenderedPageBreak/>
         <w:t>Get Client Trained Models</w:t>
       </w:r>
       <w:bookmarkEnd w:id="14"/>
@@ -7883,7 +8175,6 @@
                 <w:sz w:val="20"/>
                 <w:szCs w:val="20"/>
               </w:rPr>
-              <w:lastRenderedPageBreak/>
               <w:t>Title</w:t>
             </w:r>
           </w:p>
@@ -8167,7 +8458,7 @@
         <w:pStyle w:val="Ttulo2"/>
         <w:ind w:left="851" w:hanging="425"/>
       </w:pPr>
-      <w:bookmarkStart w:id="15" w:name="_Toc137119009"/>
+      <w:bookmarkStart w:id="15" w:name="_Toc137374718"/>
       <w:r>
         <w:t>Get Model Details</w:t>
       </w:r>
@@ -8393,42 +8684,79 @@
               </w:numPr>
               <w:ind w:left="314" w:hanging="96"/>
               <w:rPr>
-                <w:color w:val="A6A6A6" w:themeColor="background1" w:themeShade="A6"/>
                 <w:sz w:val="20"/>
                 <w:szCs w:val="20"/>
               </w:rPr>
             </w:pPr>
             <w:r>
               <w:rPr>
-                <w:color w:val="A6A6A6" w:themeColor="background1" w:themeShade="A6"/>
-                <w:sz w:val="20"/>
-                <w:szCs w:val="20"/>
-              </w:rPr>
-              <w:t>In WFM, the client chooses to see the</w:t>
-            </w:r>
-            <w:r>
-              <w:rPr>
-                <w:color w:val="A6A6A6" w:themeColor="background1" w:themeShade="A6"/>
-                <w:sz w:val="20"/>
-                <w:szCs w:val="20"/>
-              </w:rPr>
-              <w:t xml:space="preserve"> list of models </w:t>
-            </w:r>
-            <w:r>
-              <w:rPr>
-                <w:color w:val="A6A6A6" w:themeColor="background1" w:themeShade="A6"/>
-                <w:sz w:val="20"/>
-                <w:szCs w:val="20"/>
-              </w:rPr>
-              <w:t>that the client</w:t>
-            </w:r>
-            <w:r>
-              <w:rPr>
-                <w:color w:val="A6A6A6" w:themeColor="background1" w:themeShade="A6"/>
-                <w:sz w:val="20"/>
-                <w:szCs w:val="20"/>
-              </w:rPr>
-              <w:t xml:space="preserve"> requested to be trained.</w:t>
+                <w:sz w:val="20"/>
+                <w:szCs w:val="20"/>
+              </w:rPr>
+              <w:t>The client chooses to see the</w:t>
+            </w:r>
+            <w:r>
+              <w:rPr>
+                <w:sz w:val="20"/>
+                <w:szCs w:val="20"/>
+              </w:rPr>
+              <w:t xml:space="preserve"> details of a model </w:t>
+            </w:r>
+            <w:r>
+              <w:rPr>
+                <w:sz w:val="20"/>
+                <w:szCs w:val="20"/>
+              </w:rPr>
+              <w:t xml:space="preserve">shown on </w:t>
+            </w:r>
+            <w:r>
+              <w:rPr>
+                <w:sz w:val="20"/>
+                <w:szCs w:val="20"/>
+              </w:rPr>
+              <w:t>th</w:t>
+            </w:r>
+            <w:r>
+              <w:rPr>
+                <w:sz w:val="20"/>
+                <w:szCs w:val="20"/>
+              </w:rPr>
+              <w:t>e list</w:t>
+            </w:r>
+            <w:r>
+              <w:rPr>
+                <w:sz w:val="20"/>
+                <w:szCs w:val="20"/>
+              </w:rPr>
+              <w:t xml:space="preserve"> </w:t>
+            </w:r>
+            <w:r>
+              <w:rPr>
+                <w:sz w:val="20"/>
+                <w:szCs w:val="20"/>
+              </w:rPr>
+              <w:t>of</w:t>
+            </w:r>
+            <w:r>
+              <w:rPr>
+                <w:sz w:val="20"/>
+                <w:szCs w:val="20"/>
+              </w:rPr>
+              <w:t xml:space="preserve"> the client’s</w:t>
+            </w:r>
+            <w:r>
+              <w:rPr>
+                <w:sz w:val="20"/>
+                <w:szCs w:val="20"/>
+              </w:rPr>
+              <w:t xml:space="preserve"> trained models</w:t>
+            </w:r>
+            <w:r>
+              <w:rPr>
+                <w:sz w:val="20"/>
+                <w:szCs w:val="20"/>
+              </w:rPr>
+              <w:t>.</w:t>
             </w:r>
           </w:p>
           <w:p>
@@ -8440,22 +8768,33 @@
               </w:numPr>
               <w:ind w:left="314" w:hanging="96"/>
               <w:rPr>
-                <w:color w:val="A6A6A6" w:themeColor="background1" w:themeShade="A6"/>
                 <w:sz w:val="20"/>
                 <w:szCs w:val="20"/>
               </w:rPr>
             </w:pPr>
             <w:r>
               <w:rPr>
-                <w:color w:val="A6A6A6" w:themeColor="background1" w:themeShade="A6"/>
-                <w:sz w:val="20"/>
-                <w:szCs w:val="20"/>
-              </w:rPr>
-              <w:t>WFM sends a message to the backend requesting the list of trained models associated with the client</w:t>
-            </w:r>
-            <w:r>
-              <w:rPr>
-                <w:color w:val="A6A6A6" w:themeColor="background1" w:themeShade="A6"/>
+                <w:sz w:val="20"/>
+                <w:szCs w:val="20"/>
+              </w:rPr>
+              <w:t xml:space="preserve">WFM </w:t>
+            </w:r>
+            <w:r>
+              <w:rPr>
+                <w:sz w:val="20"/>
+                <w:szCs w:val="20"/>
+              </w:rPr>
+              <w:t xml:space="preserve">sends a message to the backend requesting </w:t>
+            </w:r>
+            <w:r>
+              <w:rPr>
+                <w:sz w:val="20"/>
+                <w:szCs w:val="20"/>
+              </w:rPr>
+              <w:t>the details of the model</w:t>
+            </w:r>
+            <w:r>
+              <w:rPr>
                 <w:sz w:val="20"/>
                 <w:szCs w:val="20"/>
               </w:rPr>
@@ -8471,50 +8810,16 @@
               </w:numPr>
               <w:ind w:left="314" w:hanging="96"/>
               <w:rPr>
-                <w:color w:val="A6A6A6" w:themeColor="background1" w:themeShade="A6"/>
                 <w:sz w:val="20"/>
                 <w:szCs w:val="20"/>
               </w:rPr>
             </w:pPr>
             <w:r>
               <w:rPr>
-                <w:color w:val="A6A6A6" w:themeColor="background1" w:themeShade="A6"/>
-                <w:sz w:val="20"/>
-                <w:szCs w:val="20"/>
-              </w:rPr>
-              <w:t>The backend sends the</w:t>
-            </w:r>
-            <w:r>
-              <w:rPr>
-                <w:color w:val="A6A6A6" w:themeColor="background1" w:themeShade="A6"/>
-                <w:sz w:val="20"/>
-                <w:szCs w:val="20"/>
-              </w:rPr>
-              <w:t xml:space="preserve"> corresponding</w:t>
-            </w:r>
-            <w:r>
-              <w:rPr>
-                <w:color w:val="A6A6A6" w:themeColor="background1" w:themeShade="A6"/>
-                <w:sz w:val="20"/>
-                <w:szCs w:val="20"/>
-              </w:rPr>
-              <w:t xml:space="preserve"> list of models</w:t>
-            </w:r>
-            <w:r>
-              <w:rPr>
-                <w:color w:val="A6A6A6" w:themeColor="background1" w:themeShade="A6"/>
-                <w:sz w:val="20"/>
-                <w:szCs w:val="20"/>
-              </w:rPr>
-              <w:t xml:space="preserve"> to WFM</w:t>
-            </w:r>
-            <w:r>
-              <w:rPr>
-                <w:color w:val="A6A6A6" w:themeColor="background1" w:themeShade="A6"/>
-                <w:sz w:val="20"/>
-                <w:szCs w:val="20"/>
-              </w:rPr>
-              <w:t>.</w:t>
+                <w:sz w:val="20"/>
+                <w:szCs w:val="20"/>
+              </w:rPr>
+              <w:t>The backend sends the details of the model to WFM.</w:t>
             </w:r>
           </w:p>
           <w:p>
@@ -8526,143 +8831,6 @@
               </w:numPr>
               <w:ind w:left="314" w:hanging="96"/>
               <w:rPr>
-                <w:color w:val="A6A6A6" w:themeColor="background1" w:themeShade="A6"/>
-                <w:sz w:val="20"/>
-                <w:szCs w:val="20"/>
-              </w:rPr>
-            </w:pPr>
-            <w:r>
-              <w:rPr>
-                <w:color w:val="A6A6A6" w:themeColor="background1" w:themeShade="A6"/>
-                <w:sz w:val="20"/>
-                <w:szCs w:val="20"/>
-              </w:rPr>
-              <w:t>WFM presents the list of trained models to the client.</w:t>
-            </w:r>
-            <w:r>
-              <w:rPr>
-                <w:rStyle w:val="Refdenotaderodap"/>
-                <w:color w:val="A6A6A6" w:themeColor="background1" w:themeShade="A6"/>
-                <w:sz w:val="20"/>
-                <w:szCs w:val="20"/>
-              </w:rPr>
-              <w:footnoteReference w:id="3"/>
-            </w:r>
-          </w:p>
-          <w:p>
-            <w:pPr>
-              <w:pStyle w:val="PargrafodaLista"/>
-              <w:numPr>
-                <w:ilvl w:val="0"/>
-                <w:numId w:val="20"/>
-              </w:numPr>
-              <w:ind w:left="314" w:hanging="96"/>
-              <w:rPr>
-                <w:sz w:val="20"/>
-                <w:szCs w:val="20"/>
-              </w:rPr>
-            </w:pPr>
-            <w:r>
-              <w:rPr>
-                <w:sz w:val="20"/>
-                <w:szCs w:val="20"/>
-              </w:rPr>
-              <w:t>The client chooses to see the</w:t>
-            </w:r>
-            <w:r>
-              <w:rPr>
-                <w:sz w:val="20"/>
-                <w:szCs w:val="20"/>
-              </w:rPr>
-              <w:t xml:space="preserve"> details of a model </w:t>
-            </w:r>
-            <w:r>
-              <w:rPr>
-                <w:sz w:val="20"/>
-                <w:szCs w:val="20"/>
-              </w:rPr>
-              <w:t>shown on the list</w:t>
-            </w:r>
-            <w:r>
-              <w:rPr>
-                <w:sz w:val="20"/>
-                <w:szCs w:val="20"/>
-              </w:rPr>
-              <w:t>.</w:t>
-            </w:r>
-          </w:p>
-          <w:p>
-            <w:pPr>
-              <w:pStyle w:val="PargrafodaLista"/>
-              <w:numPr>
-                <w:ilvl w:val="0"/>
-                <w:numId w:val="20"/>
-              </w:numPr>
-              <w:ind w:left="314" w:hanging="96"/>
-              <w:rPr>
-                <w:sz w:val="20"/>
-                <w:szCs w:val="20"/>
-              </w:rPr>
-            </w:pPr>
-            <w:r>
-              <w:rPr>
-                <w:sz w:val="20"/>
-                <w:szCs w:val="20"/>
-              </w:rPr>
-              <w:t xml:space="preserve">WFM </w:t>
-            </w:r>
-            <w:r>
-              <w:rPr>
-                <w:sz w:val="20"/>
-                <w:szCs w:val="20"/>
-              </w:rPr>
-              <w:t xml:space="preserve">sends a message to the backend requesting </w:t>
-            </w:r>
-            <w:r>
-              <w:rPr>
-                <w:sz w:val="20"/>
-                <w:szCs w:val="20"/>
-              </w:rPr>
-              <w:t>the details of the model</w:t>
-            </w:r>
-            <w:r>
-              <w:rPr>
-                <w:sz w:val="20"/>
-                <w:szCs w:val="20"/>
-              </w:rPr>
-              <w:t>.</w:t>
-            </w:r>
-          </w:p>
-          <w:p>
-            <w:pPr>
-              <w:pStyle w:val="PargrafodaLista"/>
-              <w:numPr>
-                <w:ilvl w:val="0"/>
-                <w:numId w:val="20"/>
-              </w:numPr>
-              <w:ind w:left="314" w:hanging="96"/>
-              <w:rPr>
-                <w:sz w:val="20"/>
-                <w:szCs w:val="20"/>
-              </w:rPr>
-            </w:pPr>
-            <w:r>
-              <w:rPr>
-                <w:sz w:val="20"/>
-                <w:szCs w:val="20"/>
-              </w:rPr>
-              <w:t>The backend sends the details of the model to WFM.</w:t>
-            </w:r>
-          </w:p>
-          <w:p>
-            <w:pPr>
-              <w:pStyle w:val="PargrafodaLista"/>
-              <w:numPr>
-                <w:ilvl w:val="0"/>
-                <w:numId w:val="20"/>
-              </w:numPr>
-              <w:ind w:left="314" w:hanging="96"/>
-              <w:rPr>
                 <w:sz w:val="20"/>
                 <w:szCs w:val="20"/>
               </w:rPr>
@@ -8690,7 +8858,7 @@
         <w:pStyle w:val="Ttulo2"/>
         <w:ind w:left="851" w:hanging="425"/>
       </w:pPr>
-      <w:bookmarkStart w:id="16" w:name="_Toc137119010"/>
+      <w:bookmarkStart w:id="16" w:name="_Toc137374719"/>
       <w:r>
         <w:t>View/Insert/Update Client Parameters</w:t>
       </w:r>
@@ -8709,7 +8877,21 @@
           <w:sz w:val="20"/>
           <w:szCs w:val="20"/>
         </w:rPr>
-        <w:t xml:space="preserve">A client has a set of parameters that are stored in the backend. These parameters can be inserted, </w:t>
+        <w:t>A client has a set of parameters that are stored in the backend. These parameters can be inserted</w:t>
+      </w:r>
+      <w:r>
+        <w:rPr>
+          <w:sz w:val="20"/>
+          <w:szCs w:val="20"/>
+        </w:rPr>
+        <w:t xml:space="preserve"> (created)</w:t>
+      </w:r>
+      <w:r>
+        <w:rPr>
+          <w:sz w:val="20"/>
+          <w:szCs w:val="20"/>
+        </w:rPr>
+        <w:t xml:space="preserve">, </w:t>
       </w:r>
       <w:r>
         <w:rPr>
@@ -9190,7 +9372,35 @@
                 <w:sz w:val="20"/>
                 <w:szCs w:val="20"/>
               </w:rPr>
-              <w:t>At some point, WFM will ‘register’ a client in the backend. This process does not need client interaction. WFM sends a request to the backend to create (register) a client. The request contains the client’s parameters.</w:t>
+              <w:t>At some point, WFM will ‘register’ a client in the backend. This process</w:t>
+            </w:r>
+            <w:r>
+              <w:rPr>
+                <w:sz w:val="20"/>
+                <w:szCs w:val="20"/>
+              </w:rPr>
+              <w:t xml:space="preserve"> can use but </w:t>
+            </w:r>
+            <w:r>
+              <w:rPr>
+                <w:sz w:val="20"/>
+                <w:szCs w:val="20"/>
+              </w:rPr>
+              <w:t xml:space="preserve">does not need client interaction. WFM sends a request to the backend to create (register) </w:t>
+            </w:r>
+            <w:r>
+              <w:rPr>
+                <w:sz w:val="20"/>
+                <w:szCs w:val="20"/>
+              </w:rPr>
+              <w:t>the</w:t>
+            </w:r>
+            <w:r>
+              <w:rPr>
+                <w:sz w:val="20"/>
+                <w:szCs w:val="20"/>
+              </w:rPr>
+              <w:t xml:space="preserve"> client. The request contains the client’s parameters.</w:t>
             </w:r>
           </w:p>
           <w:p>
@@ -9212,6 +9422,55 @@
                 <w:szCs w:val="20"/>
               </w:rPr>
               <w:t>The backend stores the client’s parameters and sends a message to WFM indicating that the client was created successfully.</w:t>
+            </w:r>
+          </w:p>
+          <w:p>
+            <w:pPr>
+              <w:pStyle w:val="PargrafodaLista"/>
+              <w:numPr>
+                <w:ilvl w:val="0"/>
+                <w:numId w:val="17"/>
+              </w:numPr>
+              <w:ind w:left="314" w:hanging="96"/>
+              <w:rPr>
+                <w:sz w:val="20"/>
+                <w:szCs w:val="20"/>
+              </w:rPr>
+            </w:pPr>
+            <w:r>
+              <w:rPr>
+                <w:sz w:val="20"/>
+                <w:szCs w:val="20"/>
+              </w:rPr>
+              <w:t xml:space="preserve">WFM presents </w:t>
+            </w:r>
+            <w:r>
+              <w:rPr>
+                <w:sz w:val="20"/>
+                <w:szCs w:val="20"/>
+              </w:rPr>
+              <w:t>a message</w:t>
+            </w:r>
+            <w:r>
+              <w:rPr>
+                <w:sz w:val="20"/>
+                <w:szCs w:val="20"/>
+              </w:rPr>
+              <w:t xml:space="preserve"> to the client</w:t>
+            </w:r>
+            <w:r>
+              <w:rPr>
+                <w:sz w:val="20"/>
+                <w:szCs w:val="20"/>
+              </w:rPr>
+              <w:t xml:space="preserve"> indicating that the client was registered successfully (this step assumes client interaction)</w:t>
+            </w:r>
+            <w:r>
+              <w:rPr>
+                <w:sz w:val="20"/>
+                <w:szCs w:val="20"/>
+              </w:rPr>
+              <w:t>.</w:t>
             </w:r>
           </w:p>
         </w:tc>
@@ -9555,7 +9814,7 @@
         <w:pStyle w:val="Ttulo2"/>
         <w:ind w:left="851" w:hanging="425"/>
       </w:pPr>
-      <w:bookmarkStart w:id="17" w:name="_Toc137119011"/>
+      <w:bookmarkStart w:id="17" w:name="_Toc137374720"/>
       <w:r>
         <w:lastRenderedPageBreak/>
         <w:t>Generate Html Report</w:t>
@@ -9770,7 +10029,21 @@
                 <w:sz w:val="20"/>
                 <w:szCs w:val="20"/>
               </w:rPr>
-              <w:t>The backend creates an Html Report containing the information gathered during the training phase.</w:t>
+              <w:t>The backend</w:t>
+            </w:r>
+            <w:r>
+              <w:rPr>
+                <w:sz w:val="20"/>
+                <w:szCs w:val="20"/>
+              </w:rPr>
+              <w:t xml:space="preserve"> stores the images that are part of the report on the hard drive and</w:t>
+            </w:r>
+            <w:r>
+              <w:rPr>
+                <w:sz w:val="20"/>
+                <w:szCs w:val="20"/>
+              </w:rPr>
+              <w:t xml:space="preserve"> creates an Html Report containing the information gathered during the training phase.</w:t>
             </w:r>
           </w:p>
           <w:p>
@@ -9802,7 +10075,7 @@
         <w:pStyle w:val="Ttulo2"/>
         <w:ind w:left="851" w:hanging="425"/>
       </w:pPr>
-      <w:bookmarkStart w:id="18" w:name="_Toc137119012"/>
+      <w:bookmarkStart w:id="18" w:name="_Toc137374721"/>
       <w:r>
         <w:t>Authorization</w:t>
       </w:r>
@@ -9883,7 +10156,21 @@
           <w:sz w:val="20"/>
           <w:szCs w:val="20"/>
         </w:rPr>
-        <w:t xml:space="preserve"> The backend performs a Bearer Authentication </w:t>
+        <w:t xml:space="preserve"> The backend performs a Bearer Authentication</w:t>
+      </w:r>
+      <w:r>
+        <w:rPr>
+          <w:sz w:val="20"/>
+          <w:szCs w:val="20"/>
+        </w:rPr>
+        <w:t xml:space="preserve"> Token</w:t>
+      </w:r>
+      <w:r>
+        <w:rPr>
+          <w:sz w:val="20"/>
+          <w:szCs w:val="20"/>
+        </w:rPr>
+        <w:t xml:space="preserve"> </w:t>
       </w:r>
       <w:r>
         <w:rPr>
@@ -10079,7 +10366,28 @@
                 <w:sz w:val="20"/>
                 <w:szCs w:val="20"/>
               </w:rPr>
-              <w:t xml:space="preserve">The backend retrieves the Bearer JWT </w:t>
+              <w:t xml:space="preserve">The backend retrieves the </w:t>
+            </w:r>
+            <w:r>
+              <w:rPr>
+                <w:sz w:val="20"/>
+                <w:szCs w:val="20"/>
+              </w:rPr>
+              <w:t>JWT</w:t>
+            </w:r>
+            <w:r>
+              <w:rPr>
+                <w:sz w:val="20"/>
+                <w:szCs w:val="20"/>
+              </w:rPr>
+              <w:t xml:space="preserve"> </w:t>
+            </w:r>
+            <w:r>
+              <w:rPr>
+                <w:sz w:val="20"/>
+                <w:szCs w:val="20"/>
+              </w:rPr>
+              <w:t xml:space="preserve">Bearer </w:t>
             </w:r>
             <w:r>
               <w:rPr>
@@ -10188,7 +10496,7 @@
         <w:pStyle w:val="Ttulo1"/>
         <w:ind w:left="284" w:hanging="284"/>
       </w:pPr>
-      <w:bookmarkStart w:id="19" w:name="_Toc137119013"/>
+      <w:bookmarkStart w:id="19" w:name="_Toc137374722"/>
       <w:r>
         <w:t>Architecture</w:t>
       </w:r>
@@ -10616,7 +10924,7 @@
         <w:pStyle w:val="Ttulo1"/>
         <w:ind w:left="284" w:hanging="290"/>
       </w:pPr>
-      <w:bookmarkStart w:id="22" w:name="_Toc137119014"/>
+      <w:bookmarkStart w:id="22" w:name="_Toc137374723"/>
       <w:r>
         <w:t>Forecasting and Training Services Basic Interaction</w:t>
       </w:r>
@@ -10628,7 +10936,7 @@
         <w:ind w:left="851" w:hanging="425"/>
       </w:pPr>
       <w:bookmarkStart w:id="23" w:name="_Ref137080245"/>
-      <w:bookmarkStart w:id="24" w:name="_Toc137119015"/>
+      <w:bookmarkStart w:id="24" w:name="_Toc137374724"/>
       <w:r>
         <w:t>Forecast</w:t>
       </w:r>
@@ -10646,7 +10954,7 @@
         <w:pStyle w:val="Ttulo3"/>
         <w:ind w:left="1276"/>
       </w:pPr>
-      <w:bookmarkStart w:id="25" w:name="_Toc137119016"/>
+      <w:bookmarkStart w:id="25" w:name="_Toc137374725"/>
       <w:r>
         <w:t xml:space="preserve">Basic </w:t>
       </w:r>
@@ -10842,7 +11150,7 @@
         <w:pStyle w:val="Ttulo3"/>
         <w:ind w:left="1276"/>
       </w:pPr>
-      <w:bookmarkStart w:id="26" w:name="_Toc137119017"/>
+      <w:bookmarkStart w:id="26" w:name="_Toc137374726"/>
       <w:r>
         <w:t>Messages</w:t>
       </w:r>
@@ -11313,7 +11621,7 @@
         <w:ind w:left="851" w:hanging="425"/>
       </w:pPr>
       <w:bookmarkStart w:id="27" w:name="_Ref137080177"/>
-      <w:bookmarkStart w:id="28" w:name="_Toc137119018"/>
+      <w:bookmarkStart w:id="28" w:name="_Toc137374727"/>
       <w:r>
         <w:t>Train</w:t>
       </w:r>
@@ -11331,7 +11639,7 @@
         <w:pStyle w:val="Ttulo3"/>
         <w:ind w:left="1276"/>
       </w:pPr>
-      <w:bookmarkStart w:id="29" w:name="_Toc137119019"/>
+      <w:bookmarkStart w:id="29" w:name="_Toc137374728"/>
       <w:r>
         <w:t>Basic Flow</w:t>
       </w:r>
@@ -11472,7 +11780,21 @@
           <w:sz w:val="20"/>
           <w:szCs w:val="20"/>
         </w:rPr>
-        <w:t>WFM does not have a list of available models, WFM makes a request to the backend to get a list of available models for training. The backend sends the list of available models.</w:t>
+        <w:t>WFM does not have a list of available models</w:t>
+      </w:r>
+      <w:r>
+        <w:rPr>
+          <w:sz w:val="20"/>
+          <w:szCs w:val="20"/>
+        </w:rPr>
+        <w:t>.</w:t>
+      </w:r>
+      <w:r>
+        <w:rPr>
+          <w:sz w:val="20"/>
+          <w:szCs w:val="20"/>
+        </w:rPr>
+        <w:t xml:space="preserve"> WFM makes a request to the backend to get a list of available models for training. The backend sends the list of available models.</w:t>
       </w:r>
     </w:p>
     <w:p>
@@ -11633,36 +11955,71 @@
           <w:sz w:val="20"/>
           <w:szCs w:val="20"/>
         </w:rPr>
-        <w:t xml:space="preserve">The client refreshes his/her list of trained </w:t>
-      </w:r>
-      <w:r>
-        <w:rPr>
-          <w:sz w:val="20"/>
-          <w:szCs w:val="20"/>
-        </w:rPr>
-        <w:t>models,</w:t>
-      </w:r>
-      <w:r>
-        <w:rPr>
-          <w:sz w:val="20"/>
-          <w:szCs w:val="20"/>
-        </w:rPr>
-        <w:t xml:space="preserve"> and the new trained model appears in the list.</w:t>
-      </w:r>
-      <w:r>
-        <w:rPr>
-          <w:sz w:val="20"/>
-          <w:szCs w:val="20"/>
-        </w:rPr>
-        <w:t xml:space="preserve"> The client can see a report containing information about the model.</w:t>
+        <w:t>The client refreshes his/her list of train</w:t>
+      </w:r>
+      <w:r>
+        <w:rPr>
+          <w:sz w:val="20"/>
+          <w:szCs w:val="20"/>
+        </w:rPr>
+        <w:t>ing tasks and sees the state of the existing tasks.</w:t>
       </w:r>
     </w:p>
     <w:p>
       <w:pPr>
+        <w:pStyle w:val="PargrafodaLista"/>
+        <w:numPr>
+          <w:ilvl w:val="0"/>
+          <w:numId w:val="16"/>
+        </w:numPr>
+        <w:ind w:left="993" w:hanging="142"/>
+        <w:rPr>
+          <w:sz w:val="20"/>
+          <w:szCs w:val="20"/>
+        </w:rPr>
+      </w:pPr>
+      <w:r>
+        <w:rPr>
+          <w:sz w:val="20"/>
+          <w:szCs w:val="20"/>
+        </w:rPr>
+        <w:t>When finished, t</w:t>
+      </w:r>
+      <w:r>
+        <w:rPr>
+          <w:sz w:val="20"/>
+          <w:szCs w:val="20"/>
+        </w:rPr>
+        <w:t xml:space="preserve">he client refreshes his/her list of trained </w:t>
+      </w:r>
+      <w:r>
+        <w:rPr>
+          <w:sz w:val="20"/>
+          <w:szCs w:val="20"/>
+        </w:rPr>
+        <w:t>models,</w:t>
+      </w:r>
+      <w:r>
+        <w:rPr>
+          <w:sz w:val="20"/>
+          <w:szCs w:val="20"/>
+        </w:rPr>
+        <w:t xml:space="preserve"> and the new trained model appears in the list.</w:t>
+      </w:r>
+      <w:r>
+        <w:rPr>
+          <w:sz w:val="20"/>
+          <w:szCs w:val="20"/>
+        </w:rPr>
+        <w:t xml:space="preserve"> The client can see a report containing information about the model.</w:t>
+      </w:r>
+    </w:p>
+    <w:p>
+      <w:pPr>
         <w:pStyle w:val="Ttulo3"/>
         <w:ind w:left="1276"/>
       </w:pPr>
-      <w:bookmarkStart w:id="30" w:name="_Toc137119020"/>
+      <w:bookmarkStart w:id="30" w:name="_Toc137374729"/>
       <w:r>
         <w:t>Messages</w:t>
       </w:r>
@@ -11840,7 +12197,6 @@
                 <w:sz w:val="20"/>
                 <w:szCs w:val="20"/>
               </w:rPr>
-              <w:lastRenderedPageBreak/>
               <w:t>Content</w:t>
             </w:r>
           </w:p>
@@ -12306,29 +12662,6 @@
           <w:szCs w:val="18"/>
         </w:rPr>
         <w:t>Retraining and monitoring model accuracy decay were not considered.</w:t>
-      </w:r>
-    </w:p>
-  </w:footnote>
-  <w:footnote w:id="3">
-    <w:p>
-      <w:pPr>
-        <w:pStyle w:val="Textodenotaderodap"/>
-      </w:pPr>
-      <w:r>
-        <w:rPr>
-          <w:rStyle w:val="Refdenotaderodap"/>
-        </w:rPr>
-        <w:footnoteRef/>
-      </w:r>
-      <w:r>
-        <w:t xml:space="preserve"> </w:t>
-      </w:r>
-      <w:r>
-        <w:rPr>
-          <w:sz w:val="18"/>
-          <w:szCs w:val="18"/>
-        </w:rPr>
-        <w:t>The previous 4 steps correspond to the Get Client Trained Models use case.</w:t>
       </w:r>
     </w:p>
   </w:footnote>

</xml_diff>